<commit_message>
Add solution method section to report
</commit_message>
<xml_diff>
--- a/is142_grigoryev_report.docx
+++ b/is142_grigoryev_report.docx
@@ -1148,6 +1148,8 @@
       <w:sdtPr>
         <w:rPr>
           <w:rFonts w:ascii="Times New Roman" w:eastAsiaTheme="minorEastAsia" w:hAnsi="Times New Roman" w:cstheme="minorBidi"/>
+          <w:b/>
+          <w:noProof/>
           <w:color w:val="auto"/>
           <w:sz w:val="28"/>
           <w:szCs w:val="22"/>
@@ -1162,9 +1164,7 @@
       <w:sdtEndPr>
         <w:rPr>
           <w:rFonts w:eastAsia="TimesNewRomanPSMT" w:cs="Times New Roman"/>
-          <w:b/>
           <w:bCs/>
-          <w:noProof/>
           <w:color w:val="000000" w:themeColor="text1"/>
           <w:lang w:val="ru-RU" w:eastAsia="ru-RU"/>
         </w:rPr>
@@ -1628,14 +1628,7 @@
           <w:rFonts w:eastAsia="TimesNewRomanPSMT"/>
           <w:lang w:val="ru-RU" w:eastAsia="ru-RU"/>
         </w:rPr>
-        <w:t xml:space="preserve"> для Новосибирской области с коэффициентами из таблицы</w:t>
-      </w:r>
-      <w:r>
-        <w:rPr>
-          <w:rFonts w:eastAsia="TimesNewRomanPSMT"/>
-          <w:lang w:val="ru-RU" w:eastAsia="ru-RU"/>
-        </w:rPr>
-        <w:t xml:space="preserve"> 11</w:t>
+        <w:t xml:space="preserve"> для Новосибирской области с коэффициентами из таблицы 11</w:t>
       </w:r>
       <w:r>
         <w:rPr>
@@ -1975,8 +1968,8 @@
           <w:rFonts w:ascii="Times New Roman" w:hAnsi="Times New Roman" w:cs="Times New Roman"/>
           <w:b/>
           <w:color w:val="auto"/>
-          <w:sz w:val="28"/>
-          <w:szCs w:val="28"/>
+          <w:sz w:val="24"/>
+          <w:szCs w:val="24"/>
           <w:lang w:val="ru-RU"/>
         </w:rPr>
       </w:pPr>
@@ -1986,6 +1979,203 @@
         <w:autoSpaceDE w:val="0"/>
         <w:autoSpaceDN w:val="0"/>
         <w:adjustRightInd w:val="0"/>
+        <w:rPr>
+          <w:rStyle w:val="Heading1Char"/>
+          <w:rFonts w:ascii="Times New Roman" w:hAnsi="Times New Roman" w:cs="Times New Roman"/>
+          <w:bCs/>
+          <w:color w:val="auto"/>
+          <w:sz w:val="24"/>
+          <w:szCs w:val="24"/>
+          <w:lang w:val="ru-RU"/>
+        </w:rPr>
+      </w:pPr>
+      <w:r>
+        <w:rPr>
+          <w:rStyle w:val="Heading1Char"/>
+          <w:rFonts w:ascii="Times New Roman" w:hAnsi="Times New Roman" w:cs="Times New Roman"/>
+          <w:bCs/>
+          <w:color w:val="auto"/>
+          <w:sz w:val="24"/>
+          <w:szCs w:val="24"/>
+          <w:lang w:val="ru-RU"/>
+        </w:rPr>
+        <w:t>Для решения данной задачи используется модифицированный м</w:t>
+      </w:r>
+      <w:r>
+        <w:rPr>
+          <w:rStyle w:val="Heading1Char"/>
+          <w:rFonts w:ascii="Times New Roman" w:hAnsi="Times New Roman" w:cs="Times New Roman"/>
+          <w:bCs/>
+          <w:color w:val="auto"/>
+          <w:sz w:val="24"/>
+          <w:szCs w:val="24"/>
+          <w:lang w:val="ru-RU"/>
+        </w:rPr>
+        <w:t xml:space="preserve">етод Эйлера </w:t>
+      </w:r>
+      <w:r>
+        <w:rPr>
+          <w:rStyle w:val="Heading1Char"/>
+          <w:rFonts w:ascii="Times New Roman" w:hAnsi="Times New Roman" w:cs="Times New Roman"/>
+          <w:bCs/>
+          <w:color w:val="auto"/>
+          <w:sz w:val="24"/>
+          <w:szCs w:val="24"/>
+          <w:lang w:val="ru-RU"/>
+        </w:rPr>
+        <w:t xml:space="preserve">с пересчётом (другие названия — метод Эйлера-Коши, схема </w:t>
+      </w:r>
+      <w:r>
+        <w:rPr>
+          <w:rStyle w:val="Heading1Char"/>
+          <w:rFonts w:ascii="Times New Roman" w:hAnsi="Times New Roman" w:cs="Times New Roman"/>
+          <w:bCs/>
+          <w:color w:val="auto"/>
+          <w:sz w:val="24"/>
+          <w:szCs w:val="24"/>
+          <w:lang w:val="ru-RU"/>
+        </w:rPr>
+        <w:t>“</w:t>
+      </w:r>
+      <w:r>
+        <w:rPr>
+          <w:rStyle w:val="Heading1Char"/>
+          <w:rFonts w:ascii="Times New Roman" w:hAnsi="Times New Roman" w:cs="Times New Roman"/>
+          <w:bCs/>
+          <w:color w:val="auto"/>
+          <w:sz w:val="24"/>
+          <w:szCs w:val="24"/>
+          <w:lang w:val="ru-RU"/>
+        </w:rPr>
+        <w:t>предиктор-корректор</w:t>
+      </w:r>
+      <w:r>
+        <w:rPr>
+          <w:rStyle w:val="Heading1Char"/>
+          <w:rFonts w:ascii="Times New Roman" w:hAnsi="Times New Roman" w:cs="Times New Roman"/>
+          <w:bCs/>
+          <w:color w:val="auto"/>
+          <w:sz w:val="24"/>
+          <w:szCs w:val="24"/>
+          <w:lang w:val="ru-RU"/>
+        </w:rPr>
+        <w:t>”</w:t>
+      </w:r>
+      <w:r>
+        <w:rPr>
+          <w:rStyle w:val="Heading1Char"/>
+          <w:rFonts w:ascii="Times New Roman" w:hAnsi="Times New Roman" w:cs="Times New Roman"/>
+          <w:bCs/>
+          <w:color w:val="auto"/>
+          <w:sz w:val="24"/>
+          <w:szCs w:val="24"/>
+          <w:lang w:val="ru-RU"/>
+        </w:rPr>
+        <w:t xml:space="preserve">) </w:t>
+      </w:r>
+      <w:r>
+        <w:rPr>
+          <w:rStyle w:val="Heading1Char"/>
+          <w:rFonts w:ascii="Times New Roman" w:hAnsi="Times New Roman" w:cs="Times New Roman"/>
+          <w:bCs/>
+          <w:color w:val="auto"/>
+          <w:sz w:val="24"/>
+          <w:szCs w:val="24"/>
+          <w:lang w:val="ru-RU"/>
+        </w:rPr>
+        <w:t>для системы дифференциальных уравнений</w:t>
+      </w:r>
+      <w:r>
+        <w:rPr>
+          <w:rStyle w:val="Heading1Char"/>
+          <w:rFonts w:ascii="Times New Roman" w:hAnsi="Times New Roman" w:cs="Times New Roman"/>
+          <w:bCs/>
+          <w:color w:val="auto"/>
+          <w:sz w:val="24"/>
+          <w:szCs w:val="24"/>
+          <w:lang w:val="ru-RU"/>
+        </w:rPr>
+        <w:t>, так как необходимо устойчивое решение со вторым порядком точности (до 0,01).</w:t>
+      </w:r>
+    </w:p>
+    <w:p>
+      <w:pPr>
+        <w:autoSpaceDE w:val="0"/>
+        <w:autoSpaceDN w:val="0"/>
+        <w:adjustRightInd w:val="0"/>
+        <w:rPr>
+          <w:rStyle w:val="Heading1Char"/>
+          <w:rFonts w:ascii="Times New Roman" w:hAnsi="Times New Roman" w:cs="Times New Roman"/>
+          <w:bCs/>
+          <w:color w:val="auto"/>
+          <w:sz w:val="24"/>
+          <w:szCs w:val="24"/>
+          <w:lang w:val="ru-RU"/>
+        </w:rPr>
+      </w:pPr>
+    </w:p>
+    <w:p>
+      <w:pPr>
+        <w:autoSpaceDE w:val="0"/>
+        <w:autoSpaceDN w:val="0"/>
+        <w:adjustRightInd w:val="0"/>
+        <w:rPr>
+          <w:rStyle w:val="Heading1Char"/>
+          <w:rFonts w:ascii="Times New Roman" w:hAnsi="Times New Roman" w:cs="Times New Roman"/>
+          <w:bCs/>
+          <w:color w:val="auto"/>
+          <w:sz w:val="24"/>
+          <w:szCs w:val="24"/>
+          <w:lang w:val="ru-RU"/>
+        </w:rPr>
+      </w:pPr>
+      <w:r>
+        <w:rPr>
+          <w:rStyle w:val="Heading1Char"/>
+          <w:rFonts w:ascii="Times New Roman" w:hAnsi="Times New Roman" w:cs="Times New Roman"/>
+          <w:bCs/>
+          <w:color w:val="auto"/>
+          <w:sz w:val="24"/>
+          <w:szCs w:val="24"/>
+          <w:lang w:val="ru-RU"/>
+        </w:rPr>
+        <w:t>Решение этим методом выглядит следующим образом</w:t>
+      </w:r>
+      <w:r>
+        <w:rPr>
+          <w:rStyle w:val="Heading1Char"/>
+          <w:rFonts w:ascii="Times New Roman" w:hAnsi="Times New Roman" w:cs="Times New Roman"/>
+          <w:bCs/>
+          <w:color w:val="auto"/>
+          <w:sz w:val="24"/>
+          <w:szCs w:val="24"/>
+          <w:lang w:val="ru-RU"/>
+        </w:rPr>
+        <w:t>:</w:t>
+      </w:r>
+    </w:p>
+    <w:p>
+      <w:pPr>
+        <w:autoSpaceDE w:val="0"/>
+        <w:autoSpaceDN w:val="0"/>
+        <w:adjustRightInd w:val="0"/>
+        <w:rPr>
+          <w:rStyle w:val="Heading1Char"/>
+          <w:rFonts w:ascii="Times New Roman" w:hAnsi="Times New Roman" w:cs="Times New Roman"/>
+          <w:bCs/>
+          <w:color w:val="auto"/>
+          <w:sz w:val="24"/>
+          <w:szCs w:val="24"/>
+          <w:lang w:val="ru-RU"/>
+        </w:rPr>
+      </w:pPr>
+    </w:p>
+    <w:p>
+      <w:pPr>
+        <w:autoSpaceDE w:val="0"/>
+        <w:autoSpaceDN w:val="0"/>
+        <w:adjustRightInd w:val="0"/>
+        <w:jc w:val="center"/>
         <w:rPr>
           <w:rStyle w:val="Heading1Char"/>
           <w:rFonts w:ascii="Times New Roman" w:hAnsi="Times New Roman" w:cs="Times New Roman"/>
@@ -1998,6 +2188,103 @@
       </w:pPr>
       <w:r>
         <w:rPr>
+          <w:rFonts w:eastAsiaTheme="majorEastAsia"/>
+          <w:bCs/>
+          <w:noProof/>
+          <w:sz w:val="28"/>
+          <w:szCs w:val="28"/>
+          <w:lang w:val="ru-RU"/>
+        </w:rPr>
+        <w:drawing>
+          <wp:inline distT="0" distB="0" distL="0" distR="0" wp14:anchorId="582AD1E1" wp14:editId="41CD3053">
+            <wp:extent cx="3719743" cy="1350904"/>
+            <wp:effectExtent l="0" t="0" r="1905" b="0"/>
+            <wp:docPr id="12" name="Picture 12"/>
+            <wp:cNvGraphicFramePr>
+              <a:graphicFrameLocks xmlns:a="http://schemas.openxmlformats.org/drawingml/2006/main" noChangeAspect="1"/>
+            </wp:cNvGraphicFramePr>
+            <a:graphic xmlns:a="http://schemas.openxmlformats.org/drawingml/2006/main">
+              <a:graphicData uri="http://schemas.openxmlformats.org/drawingml/2006/picture">
+                <pic:pic xmlns:pic="http://schemas.openxmlformats.org/drawingml/2006/picture">
+                  <pic:nvPicPr>
+                    <pic:cNvPr id="12" name="Picture 12"/>
+                    <pic:cNvPicPr/>
+                  </pic:nvPicPr>
+                  <pic:blipFill>
+                    <a:blip r:embed="rId11">
+                      <a:extLst>
+                        <a:ext uri="{28A0092B-C50C-407E-A947-70E740481C1C}">
+                          <a14:useLocalDpi xmlns:a14="http://schemas.microsoft.com/office/drawing/2010/main" val="0"/>
+                        </a:ext>
+                      </a:extLst>
+                    </a:blip>
+                    <a:stretch>
+                      <a:fillRect/>
+                    </a:stretch>
+                  </pic:blipFill>
+                  <pic:spPr>
+                    <a:xfrm>
+                      <a:off x="0" y="0"/>
+                      <a:ext cx="3753070" cy="1363007"/>
+                    </a:xfrm>
+                    <a:prstGeom prst="rect">
+                      <a:avLst/>
+                    </a:prstGeom>
+                  </pic:spPr>
+                </pic:pic>
+              </a:graphicData>
+            </a:graphic>
+          </wp:inline>
+        </w:drawing>
+      </w:r>
+    </w:p>
+    <w:p>
+      <w:pPr>
+        <w:autoSpaceDE w:val="0"/>
+        <w:autoSpaceDN w:val="0"/>
+        <w:adjustRightInd w:val="0"/>
+        <w:rPr>
+          <w:rStyle w:val="Heading1Char"/>
+          <w:rFonts w:ascii="Times New Roman" w:hAnsi="Times New Roman" w:cs="Times New Roman"/>
+          <w:bCs/>
+          <w:color w:val="auto"/>
+          <w:sz w:val="24"/>
+          <w:szCs w:val="24"/>
+          <w:lang w:val="en-US"/>
+        </w:rPr>
+      </w:pPr>
+      <w:r>
+        <w:rPr>
+          <w:rStyle w:val="Heading1Char"/>
+          <w:rFonts w:ascii="Times New Roman" w:hAnsi="Times New Roman" w:cs="Times New Roman"/>
+          <w:bCs/>
+          <w:color w:val="auto"/>
+          <w:sz w:val="24"/>
+          <w:szCs w:val="24"/>
+          <w:lang w:val="ru-RU"/>
+        </w:rPr>
+        <w:t>Или же</w:t>
+      </w:r>
+      <w:r>
+        <w:rPr>
+          <w:rStyle w:val="Heading1Char"/>
+          <w:rFonts w:ascii="Times New Roman" w:hAnsi="Times New Roman" w:cs="Times New Roman"/>
+          <w:bCs/>
+          <w:color w:val="auto"/>
+          <w:sz w:val="24"/>
+          <w:szCs w:val="24"/>
+          <w:lang w:val="en-US"/>
+        </w:rPr>
+        <w:t>:</w:t>
+      </w:r>
+    </w:p>
+    <w:p>
+      <w:pPr>
+        <w:autoSpaceDE w:val="0"/>
+        <w:autoSpaceDN w:val="0"/>
+        <w:adjustRightInd w:val="0"/>
+        <w:jc w:val="center"/>
+        <w:rPr>
           <w:rStyle w:val="Heading1Char"/>
           <w:rFonts w:ascii="Times New Roman" w:hAnsi="Times New Roman" w:cs="Times New Roman"/>
           <w:bCs/>
@@ -2006,8 +2293,75 @@
           <w:szCs w:val="28"/>
           <w:lang w:val="ru-RU"/>
         </w:rPr>
-        <w:t>Метод Эйлера для системы дифференциальных уравнений</w:t>
-      </w:r>
+      </w:pPr>
+      <w:r>
+        <w:rPr>
+          <w:rFonts w:eastAsiaTheme="majorEastAsia"/>
+          <w:bCs/>
+          <w:noProof/>
+          <w:sz w:val="28"/>
+          <w:szCs w:val="28"/>
+          <w:lang w:val="ru-RU"/>
+        </w:rPr>
+        <w:drawing>
+          <wp:inline distT="0" distB="0" distL="0" distR="0" wp14:anchorId="3CB75F56" wp14:editId="62F60C08">
+            <wp:extent cx="2698812" cy="703723"/>
+            <wp:effectExtent l="0" t="0" r="0" b="0"/>
+            <wp:docPr id="13" name="Picture 13"/>
+            <wp:cNvGraphicFramePr>
+              <a:graphicFrameLocks xmlns:a="http://schemas.openxmlformats.org/drawingml/2006/main" noChangeAspect="1"/>
+            </wp:cNvGraphicFramePr>
+            <a:graphic xmlns:a="http://schemas.openxmlformats.org/drawingml/2006/main">
+              <a:graphicData uri="http://schemas.openxmlformats.org/drawingml/2006/picture">
+                <pic:pic xmlns:pic="http://schemas.openxmlformats.org/drawingml/2006/picture">
+                  <pic:nvPicPr>
+                    <pic:cNvPr id="13" name="Picture 13"/>
+                    <pic:cNvPicPr/>
+                  </pic:nvPicPr>
+                  <pic:blipFill>
+                    <a:blip r:embed="rId12" cstate="print">
+                      <a:extLst>
+                        <a:ext uri="{28A0092B-C50C-407E-A947-70E740481C1C}">
+                          <a14:useLocalDpi xmlns:a14="http://schemas.microsoft.com/office/drawing/2010/main" val="0"/>
+                        </a:ext>
+                      </a:extLst>
+                    </a:blip>
+                    <a:stretch>
+                      <a:fillRect/>
+                    </a:stretch>
+                  </pic:blipFill>
+                  <pic:spPr>
+                    <a:xfrm>
+                      <a:off x="0" y="0"/>
+                      <a:ext cx="2853998" cy="744188"/>
+                    </a:xfrm>
+                    <a:prstGeom prst="rect">
+                      <a:avLst/>
+                    </a:prstGeom>
+                  </pic:spPr>
+                </pic:pic>
+              </a:graphicData>
+            </a:graphic>
+          </wp:inline>
+        </w:drawing>
+      </w:r>
+    </w:p>
+    <w:p>
+      <w:pPr>
+        <w:autoSpaceDE w:val="0"/>
+        <w:autoSpaceDN w:val="0"/>
+        <w:adjustRightInd w:val="0"/>
+        <w:jc w:val="center"/>
+        <w:rPr>
+          <w:rStyle w:val="Heading1Char"/>
+          <w:rFonts w:ascii="Times New Roman" w:hAnsi="Times New Roman" w:cs="Times New Roman"/>
+          <w:b/>
+          <w:color w:val="auto"/>
+          <w:sz w:val="28"/>
+          <w:szCs w:val="28"/>
+          <w:lang w:val="ru-RU"/>
+        </w:rPr>
+      </w:pPr>
     </w:p>
     <w:p>
       <w:pPr>
@@ -2287,7 +2641,7 @@
       </w:r>
     </w:p>
     <w:sectPr>
-      <w:footerReference w:type="default" r:id="rId11"/>
+      <w:footerReference w:type="default" r:id="rId13"/>
       <w:pgSz w:w="11906" w:h="16838"/>
       <w:pgMar w:top="1134" w:right="851" w:bottom="1134" w:left="1701" w:header="709" w:footer="709" w:gutter="0"/>
       <w:cols w:space="708"/>

</xml_diff>